<commit_message>
add/modified qtfs_creation doc for ts.conf to run ts_calibrate
</commit_message>
<xml_diff>
--- a/Projects/QT/qtfs_creation.docx
+++ b/Projects/QT/qtfs_creation.docx
@@ -1395,25 +1395,7 @@
           <w:color w:val="FF3333"/>
           <w:u w:val="none"/>
         </w:rPr>
-        <w:t>m</w:t>
-      </w:r>
-      <w:r>
-        <w:rPr>
-          <w:b/>
-          <w:bCs/>
-          <w:color w:val="FF3333"/>
-          <w:u w:val="none"/>
-        </w:rPr>
-        <w:t>ust</w:t>
-      </w:r>
-      <w:r>
-        <w:rPr>
-          <w:b/>
-          <w:bCs/>
-          <w:color w:val="FF3333"/>
-          <w:u w:val="none"/>
-        </w:rPr>
-        <w:t xml:space="preserve"> be u need to run ts_calibrate</w:t>
+        <w:t>must be u need to run ts_calibrate</w:t>
       </w:r>
       <w:r>
         <w:rPr>
@@ -1448,33 +1430,140 @@
           <w:bCs w:val="false"/>
           <w:u w:val="none"/>
         </w:rPr>
-        <w:t xml:space="preserve">So calibrate cross-hair correctly. </w:t>
-      </w:r>
-      <w:r>
-        <w:rPr>
-          <w:b w:val="false"/>
-          <w:bCs w:val="false"/>
-          <w:u w:val="none"/>
-        </w:rPr>
-        <w:t>Otherwise cursor doesnt move correctly when u touch.</w:t>
-      </w:r>
-    </w:p>
-    <w:p>
-      <w:pPr>
-        <w:pStyle w:val="Normal"/>
-        <w:jc w:val="left"/>
-        <w:rPr>
-          <w:b/>
-          <w:bCs/>
-          <w:u w:val="none"/>
-        </w:rPr>
-      </w:pPr>
-      <w:r>
-        <w:rPr>
-          <w:b/>
-          <w:bCs/>
-          <w:u w:val="none"/>
-        </w:rPr>
+        <w:t>So calibrate cross-hair correctly. Otherwise cursor doesnt move correctly when u touch.</w:t>
+      </w:r>
+    </w:p>
+    <w:p>
+      <w:pPr>
+        <w:pStyle w:val="Normal"/>
+        <w:jc w:val="left"/>
+        <w:rPr>
+          <w:b w:val="false"/>
+          <w:bCs w:val="false"/>
+          <w:u w:val="none"/>
+        </w:rPr>
+      </w:pPr>
+      <w:r>
+        <w:rPr>
+          <w:b w:val="false"/>
+          <w:bCs w:val="false"/>
+          <w:u w:val="none"/>
+        </w:rPr>
+        <w:tab/>
+      </w:r>
+      <w:r>
+        <w:rPr>
+          <w:b w:val="false"/>
+          <w:bCs w:val="false"/>
+          <w:u w:val="none"/>
+        </w:rPr>
+        <w:t xml:space="preserve">To run calibrate successfully </w:t>
+      </w:r>
+      <w:r>
+        <w:rPr>
+          <w:b/>
+          <w:bCs/>
+          <w:i w:val="false"/>
+          <w:iCs w:val="false"/>
+          <w:color w:val="800000"/>
+          <w:u w:val="single"/>
+        </w:rPr>
+        <w:t>ts.conf</w:t>
+      </w:r>
+      <w:r>
+        <w:rPr>
+          <w:b w:val="false"/>
+          <w:bCs w:val="false"/>
+          <w:u w:val="none"/>
+        </w:rPr>
+        <w:t xml:space="preserve"> has to be modifed as follows in linux:</w:t>
+      </w:r>
+    </w:p>
+    <w:p>
+      <w:pPr>
+        <w:pStyle w:val="Normal"/>
+        <w:jc w:val="left"/>
+        <w:rPr>
+          <w:b w:val="false"/>
+          <w:bCs w:val="false"/>
+          <w:color w:val="auto"/>
+          <w:u w:val="none"/>
+        </w:rPr>
+      </w:pPr>
+      <w:r>
+        <w:rPr>
+          <w:b/>
+          <w:bCs/>
+          <w:u w:val="none"/>
+        </w:rPr>
+        <w:t xml:space="preserve">                              </w:t>
+      </w:r>
+      <w:r>
+        <w:rPr>
+          <w:b/>
+          <w:bCs/>
+          <w:color w:val="0000CC"/>
+          <w:u w:val="none"/>
+        </w:rPr>
+        <w:t>uncommnet</w:t>
+      </w:r>
+      <w:r>
+        <w:rPr>
+          <w:b w:val="false"/>
+          <w:bCs w:val="false"/>
+          <w:u w:val="none"/>
+        </w:rPr>
+        <w:t xml:space="preserve"> </w:t>
+      </w:r>
+      <w:r>
+        <w:rPr>
+          <w:b/>
+          <w:bCs/>
+          <w:color w:val="800000"/>
+          <w:u w:val="none"/>
+        </w:rPr>
+        <w:t>module_raw input</w:t>
+      </w:r>
+      <w:r>
+        <w:rPr>
+          <w:b w:val="false"/>
+          <w:bCs w:val="false"/>
+          <w:color w:val="auto"/>
+          <w:u w:val="none"/>
+        </w:rPr>
+        <w:t>.</w:t>
+      </w:r>
+    </w:p>
+    <w:p>
+      <w:pPr>
+        <w:pStyle w:val="Normal"/>
+        <w:jc w:val="left"/>
+        <w:rPr>
+          <w:b/>
+          <w:bCs/>
+          <w:color w:val="auto"/>
+          <w:u w:val="none"/>
+        </w:rPr>
+      </w:pPr>
+      <w:r>
+        <w:rPr>
+          <w:b w:val="false"/>
+          <w:bCs w:val="false"/>
+          <w:color w:val="auto"/>
+          <w:u w:val="none"/>
+        </w:rPr>
+        <w:tab/>
+        <w:tab/>
+        <w:t xml:space="preserve">      Then run </w:t>
+      </w:r>
+      <w:r>
+        <w:rPr>
+          <w:b/>
+          <w:bCs/>
+          <w:color w:val="auto"/>
+          <w:u w:val="none"/>
+        </w:rPr>
+        <w:t>./ts_calibrate</w:t>
       </w:r>
     </w:p>
     <w:p>

</xml_diff>